<commit_message>
Actualizacion de Documentacion de POC
</commit_message>
<xml_diff>
--- a/Prueba de Concepto.docx
+++ b/Prueba de Concepto.docx
@@ -69,19 +69,11 @@
           <w:sz w:val="32"/>
           <w:szCs w:val="32"/>
         </w:rPr>
-        <w:t>Diagrama d</w:t>
-      </w:r>
-      <w:r>
-        <w:rPr>
-          <w:rFonts w:ascii="Segoe UI" w:hAnsi="Segoe UI" w:cs="Segoe UI"/>
-          <w:color w:val="24292E"/>
-          <w:sz w:val="32"/>
-          <w:szCs w:val="32"/>
-        </w:rPr>
-        <w:t>e arquitectura</w:t>
+        <w:t>Diagrama de arquitectura</w:t>
       </w:r>
     </w:p>
     <w:p/>
+    <w:p/>
     <w:p>
       <w:r>
         <w:rPr>
@@ -89,10 +81,10 @@
           <w:lang w:eastAsia="es-AR"/>
         </w:rPr>
         <w:drawing>
-          <wp:inline distT="0" distB="0" distL="0" distR="0" wp14:anchorId="60F9265A" wp14:editId="56717169">
-            <wp:extent cx="5400040" cy="6433820"/>
-            <wp:effectExtent l="0" t="0" r="0" b="5080"/>
-            <wp:docPr id="21" name="Imagen 21"/>
+          <wp:inline distT="0" distB="0" distL="0" distR="0">
+            <wp:extent cx="5400040" cy="6586855"/>
+            <wp:effectExtent l="0" t="0" r="0" b="4445"/>
+            <wp:docPr id="3" name="Imagen 3"/>
             <wp:cNvGraphicFramePr>
               <a:graphicFrameLocks xmlns:a="http://schemas.openxmlformats.org/drawingml/2006/main" noChangeAspect="1"/>
             </wp:cNvGraphicFramePr>
@@ -100,11 +92,17 @@
               <a:graphicData uri="http://schemas.openxmlformats.org/drawingml/2006/picture">
                 <pic:pic xmlns:pic="http://schemas.openxmlformats.org/drawingml/2006/picture">
                   <pic:nvPicPr>
-                    <pic:cNvPr id="1" name=""/>
+                    <pic:cNvPr id="3" name="descarga.jpg"/>
                     <pic:cNvPicPr/>
                   </pic:nvPicPr>
                   <pic:blipFill>
-                    <a:blip r:embed="rId7"/>
+                    <a:blip r:embed="rId7">
+                      <a:extLst>
+                        <a:ext uri="{28A0092B-C50C-407E-A947-70E740481C1C}">
+                          <a14:useLocalDpi xmlns:a14="http://schemas.microsoft.com/office/drawing/2010/main" val="0"/>
+                        </a:ext>
+                      </a:extLst>
+                    </a:blip>
                     <a:stretch>
                       <a:fillRect/>
                     </a:stretch>
@@ -112,7 +110,7 @@
                   <pic:spPr>
                     <a:xfrm>
                       <a:off x="0" y="0"/>
-                      <a:ext cx="5400040" cy="6433820"/>
+                      <a:ext cx="5400040" cy="6586855"/>
                     </a:xfrm>
                     <a:prstGeom prst="rect">
                       <a:avLst/>
@@ -126,7 +124,6 @@
       </w:r>
     </w:p>
     <w:p/>
-    <w:p/>
     <w:p>
       <w:pPr>
         <w:pBdr>
@@ -149,7 +146,6 @@
           <w:sz w:val="32"/>
           <w:szCs w:val="32"/>
         </w:rPr>
-        <w:lastRenderedPageBreak/>
         <w:t>Descripción de componentes</w:t>
       </w:r>
     </w:p>
@@ -162,7 +158,6 @@
           <w:shd w:val="clear" w:color="auto" w:fill="FFFFFF"/>
         </w:rPr>
       </w:pPr>
-      <w:proofErr w:type="spellStart"/>
       <w:r>
         <w:rPr>
           <w:rFonts w:ascii="Segoe UI" w:hAnsi="Segoe UI" w:cs="Segoe UI"/>
@@ -172,16 +167,8 @@
         </w:rPr>
         <w:t>Window</w:t>
       </w:r>
-      <w:proofErr w:type="spellEnd"/>
-      <w:r>
-        <w:rPr>
-          <w:rFonts w:ascii="Segoe UI" w:hAnsi="Segoe UI" w:cs="Segoe UI"/>
-          <w:i/>
-          <w:color w:val="24292E"/>
-          <w:shd w:val="clear" w:color="auto" w:fill="FFFFFF"/>
-        </w:rPr>
-        <w:t>/Vista</w:t>
-      </w:r>
+      <w:bookmarkStart w:id="0" w:name="_GoBack"/>
+      <w:bookmarkEnd w:id="0"/>
     </w:p>
     <w:p>
       <w:pPr>
@@ -333,8 +320,6 @@
         </w:rPr>
         <w:t>s</w:t>
       </w:r>
-      <w:bookmarkStart w:id="0" w:name="_GoBack"/>
-      <w:bookmarkEnd w:id="0"/>
       <w:r>
         <w:rPr>
           <w:rFonts w:ascii="Segoe UI" w:hAnsi="Segoe UI" w:cs="Segoe UI"/>
@@ -435,23 +420,7 @@
           <w:color w:val="24292E"/>
           <w:shd w:val="clear" w:color="auto" w:fill="FFFFFF"/>
         </w:rPr>
-        <w:t xml:space="preserve"> en la </w:t>
-      </w:r>
-      <w:r>
-        <w:rPr>
-          <w:rFonts w:ascii="Segoe UI" w:hAnsi="Segoe UI" w:cs="Segoe UI"/>
-          <w:color w:val="24292E"/>
-          <w:shd w:val="clear" w:color="auto" w:fill="FFFFFF"/>
-        </w:rPr>
-        <w:t>aplicación</w:t>
-      </w:r>
-      <w:r>
-        <w:rPr>
-          <w:rFonts w:ascii="Segoe UI" w:hAnsi="Segoe UI" w:cs="Segoe UI"/>
-          <w:color w:val="24292E"/>
-          <w:shd w:val="clear" w:color="auto" w:fill="FFFFFF"/>
-        </w:rPr>
-        <w:t xml:space="preserve"> con usuario y contraseña.</w:t>
+        <w:t xml:space="preserve"> en la aplicación con usuario y contraseña.</w:t>
       </w:r>
     </w:p>
     <w:p>
@@ -2271,6 +2240,7 @@
         <w:docPartUnique/>
       </w:docPartObj>
     </w:sdtPr>
+    <w:sdtEndPr/>
     <w:sdtContent>
       <w:p>
         <w:pPr>
@@ -2291,7 +2261,7 @@
             <w:noProof/>
             <w:lang w:val="es-ES"/>
           </w:rPr>
-          <w:t>4</w:t>
+          <w:t>10</w:t>
         </w:r>
         <w:r>
           <w:fldChar w:fldCharType="end"/>

</xml_diff>